<commit_message>
Update Summary of current progress.docx
</commit_message>
<xml_diff>
--- a/Summary of current progress.docx
+++ b/Summary of current progress.docx
@@ -15,17 +15,177 @@
           <w:b/>
           <w:bCs/>
         </w:rPr>
-        <w:t>Result analysis</w:t>
-      </w:r>
-      <w:r>
-        <w:rPr>
-          <w:b/>
-          <w:bCs/>
-        </w:rPr>
-        <w:t xml:space="preserve"> of the Current Progress</w:t>
+        <w:t>Entity Matching Annotation Project</w:t>
       </w:r>
     </w:p>
     <w:p/>
+    <w:p>
+      <w:pPr>
+        <w:pStyle w:val="ListParagraph"/>
+        <w:numPr>
+          <w:ilvl w:val="0"/>
+          <w:numId w:val="4"/>
+        </w:numPr>
+        <w:ind w:firstLineChars="0"/>
+      </w:pPr>
+      <w:r>
+        <w:rPr>
+          <w:rFonts w:hint="eastAsia"/>
+          <w:b/>
+          <w:bCs/>
+        </w:rPr>
+        <w:t>Intro</w:t>
+      </w:r>
+      <w:r>
+        <w:rPr>
+          <w:b/>
+          <w:bCs/>
+        </w:rPr>
+        <w:t>duction</w:t>
+      </w:r>
+      <w:r>
+        <w:t>:</w:t>
+      </w:r>
+      <w:r>
+        <w:br/>
+        <w:t xml:space="preserve"> </w:t>
+      </w:r>
+      <w:r>
+        <w:tab/>
+      </w:r>
+      <w:proofErr w:type="spellStart"/>
+      <w:r>
+        <w:t>Wavo</w:t>
+      </w:r>
+      <w:proofErr w:type="spellEnd"/>
+      <w:r>
+        <w:t xml:space="preserve"> data is a data set that contains the entries of campaign names from user input, and </w:t>
+      </w:r>
+      <w:proofErr w:type="spellStart"/>
+      <w:r>
+        <w:t>artist&amp;track</w:t>
+      </w:r>
+      <w:proofErr w:type="spellEnd"/>
+      <w:r>
+        <w:t xml:space="preserve"> names in the database. The key task is to extract entity from the campaign name to match the</w:t>
+      </w:r>
+      <w:r>
+        <w:t xml:space="preserve"> entity of</w:t>
+      </w:r>
+      <w:r>
+        <w:t xml:space="preserve"> </w:t>
+      </w:r>
+      <w:proofErr w:type="spellStart"/>
+      <w:r>
+        <w:t>artist&amp;track</w:t>
+      </w:r>
+      <w:proofErr w:type="spellEnd"/>
+      <w:r>
+        <w:t xml:space="preserve"> name in the database. </w:t>
+      </w:r>
+      <w:r>
+        <w:t xml:space="preserve">The extraction of entity requires the annotation to the data. </w:t>
+      </w:r>
+      <w:r>
+        <w:t xml:space="preserve">In our study, </w:t>
+      </w:r>
+      <w:r>
+        <w:t xml:space="preserve">the fuzzy </w:t>
+      </w:r>
+      <w:r>
+        <w:t>matching</w:t>
+      </w:r>
+      <w:r>
+        <w:t xml:space="preserve"> model</w:t>
+      </w:r>
+      <w:r>
+        <w:t xml:space="preserve"> </w:t>
+      </w:r>
+      <w:r>
+        <w:t>i</w:t>
+      </w:r>
+      <w:r>
+        <w:t>s</w:t>
+      </w:r>
+      <w:r>
+        <w:t xml:space="preserve"> applied to establish a base</w:t>
+      </w:r>
+      <w:r>
+        <w:t xml:space="preserve">line model </w:t>
+      </w:r>
+      <w:r>
+        <w:t xml:space="preserve">to </w:t>
+      </w:r>
+      <w:r>
+        <w:t xml:space="preserve">automatically annotate the data. </w:t>
+      </w:r>
+      <w:r>
+        <w:t xml:space="preserve">Fuzzy matching model </w:t>
+      </w:r>
+      <w:r>
+        <w:t xml:space="preserve">evaluate the content in </w:t>
+      </w:r>
+      <w:proofErr w:type="spellStart"/>
+      <w:r>
+        <w:t>artist&amp;track</w:t>
+      </w:r>
+      <w:proofErr w:type="spellEnd"/>
+      <w:r>
+        <w:t xml:space="preserve"> name</w:t>
+      </w:r>
+      <w:r>
+        <w:t xml:space="preserve"> and provide evaluation score </w:t>
+      </w:r>
+      <w:proofErr w:type="gramStart"/>
+      <w:r>
+        <w:t>compare</w:t>
+      </w:r>
+      <w:proofErr w:type="gramEnd"/>
+      <w:r>
+        <w:t xml:space="preserve"> to the campaign name.</w:t>
+      </w:r>
+      <w:r>
+        <w:br/>
+        <w:t xml:space="preserve"> </w:t>
+      </w:r>
+      <w:r>
+        <w:tab/>
+      </w:r>
+      <w:r>
+        <w:t xml:space="preserve">In order to verify the result of fuzzy matching model, the manual annotation tool </w:t>
+      </w:r>
+      <w:proofErr w:type="spellStart"/>
+      <w:r>
+        <w:t>Doccano</w:t>
+      </w:r>
+      <w:proofErr w:type="spellEnd"/>
+      <w:r>
+        <w:t xml:space="preserve"> is used to create the ground truth label for the</w:t>
+      </w:r>
+      <w:r>
+        <w:t xml:space="preserve"> entries of</w:t>
+      </w:r>
+      <w:r>
+        <w:t xml:space="preserve"> campaign name and </w:t>
+      </w:r>
+      <w:proofErr w:type="spellStart"/>
+      <w:r>
+        <w:t>artist&amp;track</w:t>
+      </w:r>
+      <w:proofErr w:type="spellEnd"/>
+      <w:r>
+        <w:t xml:space="preserve"> names</w:t>
+      </w:r>
+      <w:r>
+        <w:t>.</w:t>
+      </w:r>
+      <w:r>
+        <w:t xml:space="preserve"> Then the fuzzy matching result is compared to the manually labeled result to understand how fuzzy matching model performs.</w:t>
+      </w:r>
+      <w:r>
+        <w:t xml:space="preserve"> </w:t>
+      </w:r>
+    </w:p>
     <w:p>
       <w:pPr>
         <w:pStyle w:val="ListParagraph"/>
@@ -739,6 +899,7 @@
         <w:ind w:firstLineChars="0"/>
       </w:pPr>
       <w:r>
+        <w:lastRenderedPageBreak/>
         <w:t xml:space="preserve">The </w:t>
       </w:r>
       <w:r>
@@ -916,7 +1077,6 @@
           <w:b/>
           <w:bCs/>
         </w:rPr>
-        <w:lastRenderedPageBreak/>
         <w:t>E</w:t>
       </w:r>
       <w:r>
@@ -1931,6 +2091,7 @@
         <w:rPr>
           <w:rFonts w:hint="eastAsia"/>
         </w:rPr>
+        <w:lastRenderedPageBreak/>
         <w:t>T</w:t>
       </w:r>
       <w:r>
@@ -2526,7 +2687,6 @@
         <w:ind w:firstLineChars="0"/>
       </w:pPr>
       <w:r>
-        <w:lastRenderedPageBreak/>
         <w:t>Two cases:</w:t>
       </w:r>
     </w:p>
@@ -2558,831 +2718,97 @@
     </w:p>
     <w:p>
       <w:pPr>
-        <w:rPr>
-          <w:rFonts w:hint="eastAsia"/>
-        </w:rPr>
-      </w:pPr>
-    </w:p>
-    <w:p/>
-    <w:p/>
-    <w:p/>
-    <w:p/>
-    <w:p/>
-    <w:p/>
-    <w:p/>
-    <w:p/>
-    <w:p/>
-    <w:p/>
-    <w:p/>
-    <w:p/>
-    <w:p/>
-    <w:p/>
-    <w:p/>
-    <w:p/>
-    <w:p/>
-    <w:p/>
-    <w:p/>
-    <w:p/>
-    <w:p/>
-    <w:p/>
-    <w:p/>
-    <w:p/>
-    <w:p/>
-    <w:p/>
-    <w:p>
-      <w:pPr>
         <w:pStyle w:val="ListParagraph"/>
         <w:numPr>
           <w:ilvl w:val="0"/>
-          <w:numId w:val="1"/>
+          <w:numId w:val="4"/>
         </w:numPr>
         <w:ind w:firstLineChars="0"/>
       </w:pPr>
       <w:r>
-        <w:t xml:space="preserve">Summary of issue and limitation of fuzzy </w:t>
+        <w:rPr>
+          <w:rFonts w:hint="eastAsia"/>
+          <w:b/>
+          <w:bCs/>
+        </w:rPr>
+        <w:t>S</w:t>
+      </w:r>
+      <w:r>
+        <w:rPr>
+          <w:b/>
+          <w:bCs/>
+        </w:rPr>
+        <w:t>ummary</w:t>
+      </w:r>
+      <w:r>
+        <w:t>:</w:t>
+      </w:r>
+      <w:r>
+        <w:br/>
+      </w:r>
+      <w:r>
+        <w:t xml:space="preserve"> </w:t>
+      </w:r>
+      <w:r>
+        <w:tab/>
+      </w:r>
+      <w:r>
+        <w:t xml:space="preserve">Overall speaking, fuzzy matching model is very successful in doing the automatic annotation. Among the 8000 data that has been studies here, more than 90% of the data can be successfully categorized as either matching or not matching for the entries of campaign name and </w:t>
       </w:r>
       <w:proofErr w:type="spellStart"/>
       <w:r>
-        <w:t>wuzzy</w:t>
+        <w:t>artist&amp;track</w:t>
       </w:r>
       <w:proofErr w:type="spellEnd"/>
       <w:r>
-        <w:t>:</w:t>
+        <w:t xml:space="preserve"> names</w:t>
+      </w:r>
+      <w:r>
+        <w:t>.</w:t>
+      </w:r>
+      <w:r>
+        <w:t xml:space="preserve"> The accuracy is also very high (~97%) for the 8000 data.</w:t>
+      </w:r>
+      <w:r>
+        <w:t xml:space="preserve"> </w:t>
+      </w:r>
+      <w:r>
+        <w:t xml:space="preserve">The fuzzy matching model, however, </w:t>
+      </w:r>
+      <w:r>
+        <w:t xml:space="preserve">suffers from certain cases that leads to false positive and false negative results. These cases are mostly due to </w:t>
+      </w:r>
+      <w:r>
+        <w:t xml:space="preserve">the accidental matching of text from the </w:t>
+      </w:r>
+      <w:proofErr w:type="spellStart"/>
+      <w:r>
+        <w:t>artist&amp;track</w:t>
+      </w:r>
+      <w:proofErr w:type="spellEnd"/>
+      <w:r>
+        <w:t xml:space="preserve"> name</w:t>
+      </w:r>
+      <w:r>
+        <w:t xml:space="preserve"> to the campaign name (false positive) and due to the additional information provided in the </w:t>
+      </w:r>
+      <w:proofErr w:type="spellStart"/>
+      <w:r>
+        <w:t>artist&amp;track</w:t>
+      </w:r>
+      <w:proofErr w:type="spellEnd"/>
+      <w:r>
+        <w:t xml:space="preserve"> name (false negative).</w:t>
+      </w:r>
+      <w:r>
+        <w:br/>
+        <w:t xml:space="preserve"> </w:t>
+      </w:r>
+      <w:r>
+        <w:tab/>
+        <w:t>For the future study, a machine learning model should be established to further achieve the automatic annotation of the data entry. The machine learning model will be able to annotate a higher percentage of data with a lower error rate.</w:t>
       </w:r>
     </w:p>
-    <w:p>
-      <w:pPr>
-        <w:pStyle w:val="ListParagraph"/>
-        <w:numPr>
-          <w:ilvl w:val="1"/>
-          <w:numId w:val="1"/>
-        </w:numPr>
-        <w:ind w:firstLineChars="0"/>
-        <w:rPr>
-          <w:b/>
-          <w:bCs/>
-        </w:rPr>
-      </w:pPr>
-      <w:r>
-        <w:rPr>
-          <w:b/>
-          <w:bCs/>
-        </w:rPr>
-        <w:t>Issue</w:t>
-      </w:r>
-      <w:r>
-        <w:t xml:space="preserve">: </w:t>
-      </w:r>
-      <w:r>
-        <w:rPr>
-          <w:b/>
-          <w:bCs/>
-        </w:rPr>
-        <w:t xml:space="preserve">some input in </w:t>
-      </w:r>
-      <w:proofErr w:type="spellStart"/>
-      <w:r>
-        <w:rPr>
-          <w:b/>
-          <w:bCs/>
-        </w:rPr>
-        <w:t>CampaignName</w:t>
-      </w:r>
-      <w:proofErr w:type="spellEnd"/>
-      <w:r>
-        <w:rPr>
-          <w:b/>
-          <w:bCs/>
-        </w:rPr>
-        <w:t xml:space="preserve"> is the album name, instead of song track name</w:t>
-      </w:r>
-    </w:p>
-    <w:p>
-      <w:pPr>
-        <w:pStyle w:val="ListParagraph"/>
-        <w:numPr>
-          <w:ilvl w:val="2"/>
-          <w:numId w:val="1"/>
-        </w:numPr>
-        <w:ind w:firstLineChars="0"/>
-      </w:pPr>
-      <w:r>
-        <w:t>The input is:</w:t>
-      </w:r>
-      <w:r>
-        <w:br/>
-      </w:r>
-      <w:r>
-        <w:rPr>
-          <w:noProof/>
-        </w:rPr>
-        <w:drawing>
-          <wp:inline distT="0" distB="0" distL="0" distR="0" wp14:anchorId="72ACEA69" wp14:editId="6EA9A6D1">
-            <wp:extent cx="4664710" cy="1070826"/>
-            <wp:effectExtent l="0" t="0" r="2540" b="0"/>
-            <wp:docPr id="3" name="Picture 3"/>
-            <wp:cNvGraphicFramePr>
-              <a:graphicFrameLocks xmlns:a="http://schemas.openxmlformats.org/drawingml/2006/main" noChangeAspect="1"/>
-            </wp:cNvGraphicFramePr>
-            <a:graphic xmlns:a="http://schemas.openxmlformats.org/drawingml/2006/main">
-              <a:graphicData uri="http://schemas.openxmlformats.org/drawingml/2006/picture">
-                <pic:pic xmlns:pic="http://schemas.openxmlformats.org/drawingml/2006/picture">
-                  <pic:nvPicPr>
-                    <pic:cNvPr id="1" name=""/>
-                    <pic:cNvPicPr/>
-                  </pic:nvPicPr>
-                  <pic:blipFill>
-                    <a:blip r:embed="rId11"/>
-                    <a:stretch>
-                      <a:fillRect/>
-                    </a:stretch>
-                  </pic:blipFill>
-                  <pic:spPr>
-                    <a:xfrm>
-                      <a:off x="0" y="0"/>
-                      <a:ext cx="4673951" cy="1072947"/>
-                    </a:xfrm>
-                    <a:prstGeom prst="rect">
-                      <a:avLst/>
-                    </a:prstGeom>
-                  </pic:spPr>
-                </pic:pic>
-              </a:graphicData>
-            </a:graphic>
-          </wp:inline>
-        </w:drawing>
-      </w:r>
-    </w:p>
-    <w:p>
-      <w:pPr>
-        <w:pStyle w:val="ListParagraph"/>
-        <w:numPr>
-          <w:ilvl w:val="2"/>
-          <w:numId w:val="1"/>
-        </w:numPr>
-        <w:ind w:firstLineChars="0"/>
-      </w:pPr>
-      <w:r>
-        <w:lastRenderedPageBreak/>
-        <w:t>Search for the info:</w:t>
-      </w:r>
-      <w:r>
-        <w:br/>
-      </w:r>
-      <w:r>
-        <w:rPr>
-          <w:noProof/>
-        </w:rPr>
-        <w:drawing>
-          <wp:inline distT="0" distB="0" distL="0" distR="0" wp14:anchorId="6C7305A3" wp14:editId="13AC3714">
-            <wp:extent cx="2771433" cy="1956215"/>
-            <wp:effectExtent l="0" t="0" r="0" b="6350"/>
-            <wp:docPr id="1" name="Picture 1"/>
-            <wp:cNvGraphicFramePr>
-              <a:graphicFrameLocks xmlns:a="http://schemas.openxmlformats.org/drawingml/2006/main" noChangeAspect="1"/>
-            </wp:cNvGraphicFramePr>
-            <a:graphic xmlns:a="http://schemas.openxmlformats.org/drawingml/2006/main">
-              <a:graphicData uri="http://schemas.openxmlformats.org/drawingml/2006/picture">
-                <pic:pic xmlns:pic="http://schemas.openxmlformats.org/drawingml/2006/picture">
-                  <pic:nvPicPr>
-                    <pic:cNvPr id="1" name=""/>
-                    <pic:cNvPicPr/>
-                  </pic:nvPicPr>
-                  <pic:blipFill>
-                    <a:blip r:embed="rId10"/>
-                    <a:stretch>
-                      <a:fillRect/>
-                    </a:stretch>
-                  </pic:blipFill>
-                  <pic:spPr>
-                    <a:xfrm>
-                      <a:off x="0" y="0"/>
-                      <a:ext cx="2776322" cy="1959666"/>
-                    </a:xfrm>
-                    <a:prstGeom prst="rect">
-                      <a:avLst/>
-                    </a:prstGeom>
-                  </pic:spPr>
-                </pic:pic>
-              </a:graphicData>
-            </a:graphic>
-          </wp:inline>
-        </w:drawing>
-      </w:r>
-    </w:p>
-    <w:p>
-      <w:pPr>
-        <w:pStyle w:val="ListParagraph"/>
-        <w:numPr>
-          <w:ilvl w:val="3"/>
-          <w:numId w:val="1"/>
-        </w:numPr>
-        <w:ind w:firstLineChars="0"/>
-      </w:pPr>
-      <w:r>
-        <w:rPr>
-          <w:rFonts w:hint="eastAsia"/>
-        </w:rPr>
-        <w:t>T</w:t>
-      </w:r>
-      <w:r>
-        <w:t xml:space="preserve">he </w:t>
-      </w:r>
-      <w:proofErr w:type="spellStart"/>
-      <w:r>
-        <w:t>trackName</w:t>
-      </w:r>
-      <w:proofErr w:type="spellEnd"/>
-      <w:r>
-        <w:t xml:space="preserve"> “Smoking Out </w:t>
-      </w:r>
-      <w:proofErr w:type="gramStart"/>
-      <w:r>
-        <w:t>The</w:t>
-      </w:r>
-      <w:proofErr w:type="gramEnd"/>
-      <w:r>
-        <w:t xml:space="preserve"> Window” is a song in the album “An Evening with Silk Sonic”</w:t>
-      </w:r>
-    </w:p>
-    <w:p>
-      <w:pPr>
-        <w:pStyle w:val="ListParagraph"/>
-        <w:numPr>
-          <w:ilvl w:val="2"/>
-          <w:numId w:val="1"/>
-        </w:numPr>
-        <w:ind w:firstLineChars="0"/>
-      </w:pPr>
-      <w:r>
-        <w:rPr>
-          <w:rFonts w:hint="eastAsia"/>
-        </w:rPr>
-        <w:t>N</w:t>
-      </w:r>
-      <w:r>
-        <w:t>ot sure whether to label as 1 or 0</w:t>
-      </w:r>
-    </w:p>
-    <w:p>
-      <w:pPr>
-        <w:pStyle w:val="ListParagraph"/>
-        <w:numPr>
-          <w:ilvl w:val="2"/>
-          <w:numId w:val="1"/>
-        </w:numPr>
-        <w:ind w:firstLineChars="0"/>
-      </w:pPr>
-      <w:r>
-        <w:t>Another example:</w:t>
-      </w:r>
-      <w:r>
-        <w:br/>
-      </w:r>
-      <w:r>
-        <w:rPr>
-          <w:noProof/>
-        </w:rPr>
-        <w:drawing>
-          <wp:inline distT="0" distB="0" distL="0" distR="0" wp14:anchorId="4A0AF820" wp14:editId="5CA43481">
-            <wp:extent cx="5731510" cy="572135"/>
-            <wp:effectExtent l="0" t="0" r="2540" b="0"/>
-            <wp:docPr id="2" name="Picture 2"/>
-            <wp:cNvGraphicFramePr>
-              <a:graphicFrameLocks xmlns:a="http://schemas.openxmlformats.org/drawingml/2006/main" noChangeAspect="1"/>
-            </wp:cNvGraphicFramePr>
-            <a:graphic xmlns:a="http://schemas.openxmlformats.org/drawingml/2006/main">
-              <a:graphicData uri="http://schemas.openxmlformats.org/drawingml/2006/picture">
-                <pic:pic xmlns:pic="http://schemas.openxmlformats.org/drawingml/2006/picture">
-                  <pic:nvPicPr>
-                    <pic:cNvPr id="1" name=""/>
-                    <pic:cNvPicPr/>
-                  </pic:nvPicPr>
-                  <pic:blipFill>
-                    <a:blip r:embed="rId12"/>
-                    <a:stretch>
-                      <a:fillRect/>
-                    </a:stretch>
-                  </pic:blipFill>
-                  <pic:spPr>
-                    <a:xfrm>
-                      <a:off x="0" y="0"/>
-                      <a:ext cx="5731510" cy="572135"/>
-                    </a:xfrm>
-                    <a:prstGeom prst="rect">
-                      <a:avLst/>
-                    </a:prstGeom>
-                  </pic:spPr>
-                </pic:pic>
-              </a:graphicData>
-            </a:graphic>
-          </wp:inline>
-        </w:drawing>
-      </w:r>
-      <w:r>
-        <w:rPr>
-          <w:noProof/>
-        </w:rPr>
-        <w:drawing>
-          <wp:inline distT="0" distB="0" distL="0" distR="0" wp14:anchorId="0D997170" wp14:editId="52A18AE3">
-            <wp:extent cx="5051153" cy="727509"/>
-            <wp:effectExtent l="0" t="0" r="0" b="0"/>
-            <wp:docPr id="4" name="Picture 4"/>
-            <wp:cNvGraphicFramePr>
-              <a:graphicFrameLocks xmlns:a="http://schemas.openxmlformats.org/drawingml/2006/main" noChangeAspect="1"/>
-            </wp:cNvGraphicFramePr>
-            <a:graphic xmlns:a="http://schemas.openxmlformats.org/drawingml/2006/main">
-              <a:graphicData uri="http://schemas.openxmlformats.org/drawingml/2006/picture">
-                <pic:pic xmlns:pic="http://schemas.openxmlformats.org/drawingml/2006/picture">
-                  <pic:nvPicPr>
-                    <pic:cNvPr id="1" name=""/>
-                    <pic:cNvPicPr/>
-                  </pic:nvPicPr>
-                  <pic:blipFill>
-                    <a:blip r:embed="rId13"/>
-                    <a:stretch>
-                      <a:fillRect/>
-                    </a:stretch>
-                  </pic:blipFill>
-                  <pic:spPr>
-                    <a:xfrm>
-                      <a:off x="0" y="0"/>
-                      <a:ext cx="5055488" cy="728133"/>
-                    </a:xfrm>
-                    <a:prstGeom prst="rect">
-                      <a:avLst/>
-                    </a:prstGeom>
-                  </pic:spPr>
-                </pic:pic>
-              </a:graphicData>
-            </a:graphic>
-          </wp:inline>
-        </w:drawing>
-      </w:r>
-    </w:p>
-    <w:p>
-      <w:pPr>
-        <w:pStyle w:val="ListParagraph"/>
-        <w:numPr>
-          <w:ilvl w:val="1"/>
-          <w:numId w:val="1"/>
-        </w:numPr>
-        <w:ind w:firstLineChars="0"/>
-      </w:pPr>
-      <w:r>
-        <w:rPr>
-          <w:rFonts w:hint="eastAsia"/>
-        </w:rPr>
-        <w:t>F</w:t>
-      </w:r>
-      <w:r>
-        <w:t xml:space="preserve">uzzy matching generates low score for </w:t>
-      </w:r>
-      <w:proofErr w:type="spellStart"/>
-      <w:r>
-        <w:rPr>
-          <w:b/>
-          <w:bCs/>
-        </w:rPr>
-        <w:t>artistName</w:t>
-      </w:r>
-      <w:proofErr w:type="spellEnd"/>
-      <w:r>
-        <w:rPr>
-          <w:b/>
-          <w:bCs/>
-        </w:rPr>
-        <w:t xml:space="preserve"> contains 2 musicians</w:t>
-      </w:r>
-      <w:r>
-        <w:rPr>
-          <w:b/>
-          <w:bCs/>
-        </w:rPr>
-        <w:t xml:space="preserve"> while the campaign name only contains 1 </w:t>
-      </w:r>
-      <w:r>
-        <w:rPr>
-          <w:b/>
-          <w:bCs/>
-        </w:rPr>
-        <w:t>musician</w:t>
-      </w:r>
-      <w:r>
-        <w:rPr>
-          <w:b/>
-          <w:bCs/>
-        </w:rPr>
-        <w:br/>
-      </w:r>
-      <w:r>
-        <w:rPr>
-          <w:noProof/>
-        </w:rPr>
-        <w:drawing>
-          <wp:inline distT="0" distB="0" distL="0" distR="0" wp14:anchorId="1CEBED44" wp14:editId="43DB965B">
-            <wp:extent cx="5556250" cy="93569"/>
-            <wp:effectExtent l="0" t="0" r="0" b="1905"/>
-            <wp:docPr id="9" name="Picture 9"/>
-            <wp:cNvGraphicFramePr>
-              <a:graphicFrameLocks xmlns:a="http://schemas.openxmlformats.org/drawingml/2006/main" noChangeAspect="1"/>
-            </wp:cNvGraphicFramePr>
-            <a:graphic xmlns:a="http://schemas.openxmlformats.org/drawingml/2006/main">
-              <a:graphicData uri="http://schemas.openxmlformats.org/drawingml/2006/picture">
-                <pic:pic xmlns:pic="http://schemas.openxmlformats.org/drawingml/2006/picture">
-                  <pic:nvPicPr>
-                    <pic:cNvPr id="1" name=""/>
-                    <pic:cNvPicPr/>
-                  </pic:nvPicPr>
-                  <pic:blipFill>
-                    <a:blip r:embed="rId14"/>
-                    <a:stretch>
-                      <a:fillRect/>
-                    </a:stretch>
-                  </pic:blipFill>
-                  <pic:spPr>
-                    <a:xfrm>
-                      <a:off x="0" y="0"/>
-                      <a:ext cx="5661429" cy="95340"/>
-                    </a:xfrm>
-                    <a:prstGeom prst="rect">
-                      <a:avLst/>
-                    </a:prstGeom>
-                  </pic:spPr>
-                </pic:pic>
-              </a:graphicData>
-            </a:graphic>
-          </wp:inline>
-        </w:drawing>
-      </w:r>
-    </w:p>
-    <w:p>
-      <w:pPr>
-        <w:pStyle w:val="ListParagraph"/>
-        <w:numPr>
-          <w:ilvl w:val="1"/>
-          <w:numId w:val="1"/>
-        </w:numPr>
-        <w:ind w:firstLineChars="0"/>
-      </w:pPr>
-      <w:r>
-        <w:t>S</w:t>
-      </w:r>
-      <w:r>
-        <w:t xml:space="preserve">eems like a </w:t>
-      </w:r>
-      <w:r>
-        <w:rPr>
-          <w:b/>
-          <w:bCs/>
-        </w:rPr>
-        <w:t>typo</w:t>
-      </w:r>
-      <w:r>
-        <w:t>:</w:t>
-      </w:r>
-      <w:r>
-        <w:br/>
-      </w:r>
-      <w:r>
-        <w:rPr>
-          <w:noProof/>
-        </w:rPr>
-        <w:drawing>
-          <wp:inline distT="0" distB="0" distL="0" distR="0" wp14:anchorId="7D165C57" wp14:editId="5DE17967">
-            <wp:extent cx="4343776" cy="129551"/>
-            <wp:effectExtent l="0" t="0" r="0" b="3810"/>
-            <wp:docPr id="6" name="Picture 6"/>
-            <wp:cNvGraphicFramePr>
-              <a:graphicFrameLocks xmlns:a="http://schemas.openxmlformats.org/drawingml/2006/main" noChangeAspect="1"/>
-            </wp:cNvGraphicFramePr>
-            <a:graphic xmlns:a="http://schemas.openxmlformats.org/drawingml/2006/main">
-              <a:graphicData uri="http://schemas.openxmlformats.org/drawingml/2006/picture">
-                <pic:pic xmlns:pic="http://schemas.openxmlformats.org/drawingml/2006/picture">
-                  <pic:nvPicPr>
-                    <pic:cNvPr id="1" name=""/>
-                    <pic:cNvPicPr/>
-                  </pic:nvPicPr>
-                  <pic:blipFill>
-                    <a:blip r:embed="rId15"/>
-                    <a:stretch>
-                      <a:fillRect/>
-                    </a:stretch>
-                  </pic:blipFill>
-                  <pic:spPr>
-                    <a:xfrm>
-                      <a:off x="0" y="0"/>
-                      <a:ext cx="4343776" cy="129551"/>
-                    </a:xfrm>
-                    <a:prstGeom prst="rect">
-                      <a:avLst/>
-                    </a:prstGeom>
-                  </pic:spPr>
-                </pic:pic>
-              </a:graphicData>
-            </a:graphic>
-          </wp:inline>
-        </w:drawing>
-      </w:r>
-    </w:p>
-    <w:p>
-      <w:pPr>
-        <w:pStyle w:val="ListParagraph"/>
-        <w:numPr>
-          <w:ilvl w:val="3"/>
-          <w:numId w:val="1"/>
-        </w:numPr>
-        <w:ind w:firstLineChars="0"/>
-      </w:pPr>
-      <w:proofErr w:type="gramStart"/>
-      <w:r>
-        <w:t>So</w:t>
-      </w:r>
-      <w:proofErr w:type="gramEnd"/>
-      <w:r>
-        <w:t xml:space="preserve"> I manually gave the label as 1.</w:t>
-      </w:r>
-    </w:p>
-    <w:p>
-      <w:pPr>
-        <w:pStyle w:val="ListParagraph"/>
-        <w:numPr>
-          <w:ilvl w:val="1"/>
-          <w:numId w:val="1"/>
-        </w:numPr>
-        <w:ind w:firstLineChars="0"/>
-      </w:pPr>
-      <w:r>
-        <w:t xml:space="preserve">The </w:t>
-      </w:r>
-      <w:proofErr w:type="spellStart"/>
-      <w:r>
-        <w:rPr>
-          <w:b/>
-          <w:bCs/>
-        </w:rPr>
-        <w:t>artistName</w:t>
-      </w:r>
-      <w:proofErr w:type="spellEnd"/>
-      <w:r>
-        <w:rPr>
-          <w:b/>
-          <w:bCs/>
-        </w:rPr>
-        <w:t xml:space="preserve">, </w:t>
-      </w:r>
-      <w:proofErr w:type="spellStart"/>
-      <w:r>
-        <w:rPr>
-          <w:b/>
-          <w:bCs/>
-        </w:rPr>
-        <w:t>trackName</w:t>
-      </w:r>
-      <w:proofErr w:type="spellEnd"/>
-      <w:r>
-        <w:rPr>
-          <w:b/>
-          <w:bCs/>
-        </w:rPr>
-        <w:t xml:space="preserve"> </w:t>
-      </w:r>
-      <w:r>
-        <w:rPr>
-          <w:b/>
-          <w:bCs/>
-        </w:rPr>
-        <w:t>are</w:t>
-      </w:r>
-      <w:r>
-        <w:rPr>
-          <w:b/>
-          <w:bCs/>
-        </w:rPr>
-        <w:t xml:space="preserve"> too simple, and somehow both are overlapped within the </w:t>
-      </w:r>
-      <w:proofErr w:type="spellStart"/>
-      <w:r>
-        <w:rPr>
-          <w:b/>
-          <w:bCs/>
-        </w:rPr>
-        <w:t>campaignName</w:t>
-      </w:r>
-      <w:proofErr w:type="spellEnd"/>
-      <w:r>
-        <w:t>, such as:</w:t>
-      </w:r>
-      <w:r>
-        <w:br/>
-      </w:r>
-      <w:r>
-        <w:rPr>
-          <w:noProof/>
-        </w:rPr>
-        <w:drawing>
-          <wp:inline distT="0" distB="0" distL="0" distR="0" wp14:anchorId="657317DE" wp14:editId="0B67991C">
-            <wp:extent cx="5350510" cy="90104"/>
-            <wp:effectExtent l="0" t="0" r="0" b="5715"/>
-            <wp:docPr id="8" name="Picture 8"/>
-            <wp:cNvGraphicFramePr>
-              <a:graphicFrameLocks xmlns:a="http://schemas.openxmlformats.org/drawingml/2006/main" noChangeAspect="1"/>
-            </wp:cNvGraphicFramePr>
-            <a:graphic xmlns:a="http://schemas.openxmlformats.org/drawingml/2006/main">
-              <a:graphicData uri="http://schemas.openxmlformats.org/drawingml/2006/picture">
-                <pic:pic xmlns:pic="http://schemas.openxmlformats.org/drawingml/2006/picture">
-                  <pic:nvPicPr>
-                    <pic:cNvPr id="1" name=""/>
-                    <pic:cNvPicPr/>
-                  </pic:nvPicPr>
-                  <pic:blipFill>
-                    <a:blip r:embed="rId16"/>
-                    <a:stretch>
-                      <a:fillRect/>
-                    </a:stretch>
-                  </pic:blipFill>
-                  <pic:spPr>
-                    <a:xfrm>
-                      <a:off x="0" y="0"/>
-                      <a:ext cx="5595820" cy="94235"/>
-                    </a:xfrm>
-                    <a:prstGeom prst="rect">
-                      <a:avLst/>
-                    </a:prstGeom>
-                  </pic:spPr>
-                </pic:pic>
-              </a:graphicData>
-            </a:graphic>
-          </wp:inline>
-        </w:drawing>
-      </w:r>
-    </w:p>
-    <w:p>
-      <w:pPr>
-        <w:pStyle w:val="ListParagraph"/>
-        <w:numPr>
-          <w:ilvl w:val="2"/>
-          <w:numId w:val="1"/>
-        </w:numPr>
-        <w:ind w:firstLineChars="0"/>
-        <w:rPr>
-          <w:b/>
-          <w:bCs/>
-        </w:rPr>
-      </w:pPr>
-      <w:r>
-        <w:rPr>
-          <w:rFonts w:hint="eastAsia"/>
-          <w:b/>
-          <w:bCs/>
-        </w:rPr>
-        <w:t>*</w:t>
-      </w:r>
-      <w:proofErr w:type="gramStart"/>
-      <w:r>
-        <w:rPr>
-          <w:rFonts w:hint="eastAsia"/>
-          <w:b/>
-          <w:bCs/>
-        </w:rPr>
-        <w:t>fuzz</w:t>
-      </w:r>
-      <w:r>
-        <w:rPr>
-          <w:b/>
-          <w:bCs/>
-        </w:rPr>
-        <w:t>y</w:t>
-      </w:r>
-      <w:proofErr w:type="gramEnd"/>
-      <w:r>
-        <w:rPr>
-          <w:b/>
-          <w:bCs/>
-        </w:rPr>
-        <w:t xml:space="preserve"> score = 100 for both </w:t>
-      </w:r>
-      <w:proofErr w:type="spellStart"/>
-      <w:r>
-        <w:rPr>
-          <w:b/>
-          <w:bCs/>
-        </w:rPr>
-        <w:t>artistName</w:t>
-      </w:r>
-      <w:proofErr w:type="spellEnd"/>
-      <w:r>
-        <w:rPr>
-          <w:b/>
-          <w:bCs/>
-        </w:rPr>
-        <w:t xml:space="preserve"> and </w:t>
-      </w:r>
-      <w:proofErr w:type="spellStart"/>
-      <w:r>
-        <w:rPr>
-          <w:b/>
-          <w:bCs/>
-        </w:rPr>
-        <w:t>trackName</w:t>
-      </w:r>
-      <w:proofErr w:type="spellEnd"/>
-      <w:r>
-        <w:rPr>
-          <w:b/>
-          <w:bCs/>
-        </w:rPr>
-        <w:t xml:space="preserve"> may not be a good indication to label.</w:t>
-      </w:r>
-    </w:p>
-    <w:p>
-      <w:pPr>
-        <w:pStyle w:val="ListParagraph"/>
-        <w:numPr>
-          <w:ilvl w:val="1"/>
-          <w:numId w:val="1"/>
-        </w:numPr>
-        <w:ind w:firstLineChars="0"/>
-      </w:pPr>
-      <w:r>
-        <w:t>Not sure if matched:</w:t>
-      </w:r>
-      <w:r>
-        <w:br/>
-      </w:r>
-      <w:r>
-        <w:rPr>
-          <w:noProof/>
-        </w:rPr>
-        <w:drawing>
-          <wp:inline distT="0" distB="0" distL="0" distR="0" wp14:anchorId="218A253F" wp14:editId="369BB707">
-            <wp:extent cx="5731510" cy="145415"/>
-            <wp:effectExtent l="0" t="0" r="2540" b="6985"/>
-            <wp:docPr id="10" name="Picture 10"/>
-            <wp:cNvGraphicFramePr>
-              <a:graphicFrameLocks xmlns:a="http://schemas.openxmlformats.org/drawingml/2006/main" noChangeAspect="1"/>
-            </wp:cNvGraphicFramePr>
-            <a:graphic xmlns:a="http://schemas.openxmlformats.org/drawingml/2006/main">
-              <a:graphicData uri="http://schemas.openxmlformats.org/drawingml/2006/picture">
-                <pic:pic xmlns:pic="http://schemas.openxmlformats.org/drawingml/2006/picture">
-                  <pic:nvPicPr>
-                    <pic:cNvPr id="1" name=""/>
-                    <pic:cNvPicPr/>
-                  </pic:nvPicPr>
-                  <pic:blipFill>
-                    <a:blip r:embed="rId17"/>
-                    <a:stretch>
-                      <a:fillRect/>
-                    </a:stretch>
-                  </pic:blipFill>
-                  <pic:spPr>
-                    <a:xfrm>
-                      <a:off x="0" y="0"/>
-                      <a:ext cx="5731510" cy="145415"/>
-                    </a:xfrm>
-                    <a:prstGeom prst="rect">
-                      <a:avLst/>
-                    </a:prstGeom>
-                  </pic:spPr>
-                </pic:pic>
-              </a:graphicData>
-            </a:graphic>
-          </wp:inline>
-        </w:drawing>
-      </w:r>
-    </w:p>
-    <w:p>
-      <w:pPr>
-        <w:pStyle w:val="ListParagraph"/>
-        <w:numPr>
-          <w:ilvl w:val="2"/>
-          <w:numId w:val="1"/>
-        </w:numPr>
-        <w:ind w:firstLineChars="0"/>
-      </w:pPr>
-      <w:r>
-        <w:t>Christmas is not a song name from Sia</w:t>
-      </w:r>
-    </w:p>
-    <w:p>
-      <w:r>
-        <w:br/>
-      </w:r>
-    </w:p>
-    <w:p/>
-    <w:p/>
-    <w:p/>
-    <w:p/>
-    <w:p/>
-    <w:p/>
-    <w:p/>
-    <w:p/>
-    <w:p/>
-    <w:p/>
-    <w:p/>
-    <w:p/>
-    <w:p/>
-    <w:p/>
     <w:p/>
     <w:p/>
     <w:p/>

</xml_diff>